<commit_message>
activity added and details changed!
</commit_message>
<xml_diff>
--- a/Details.docx
+++ b/Details.docx
@@ -3,597 +3,35 @@
 <w:document xmlns:wpc="http://schemas.microsoft.com/office/word/2010/wordprocessingCanvas" xmlns:cx="http://schemas.microsoft.com/office/drawing/2014/chartex" xmlns:cx1="http://schemas.microsoft.com/office/drawing/2015/9/8/chartex" xmlns:cx2="http://schemas.microsoft.com/office/drawing/2015/10/21/chartex" xmlns:cx3="http://schemas.microsoft.com/office/drawing/2016/5/9/chartex" xmlns:cx4="http://schemas.microsoft.com/office/drawing/2016/5/10/chartex" xmlns:cx5="http://schemas.microsoft.com/office/drawing/2016/5/11/chartex" xmlns:cx6="http://schemas.microsoft.com/office/drawing/2016/5/12/chartex" xmlns:cx7="http://schemas.microsoft.com/office/drawing/2016/5/13/chartex" xmlns:cx8="http://schemas.microsoft.com/office/drawing/2016/5/14/chartex" xmlns:mc="http://schemas.openxmlformats.org/markup-compatibility/2006" xmlns:aink="http://schemas.microsoft.com/office/drawing/2016/ink" xmlns:am3d="http://schemas.microsoft.com/office/drawing/2017/model3d" xmlns:o="urn:schemas-microsoft-com:office:office" xmlns:r="http://schemas.openxmlformats.org/officeDocument/2006/relationships" xmlns:m="http://schemas.openxmlformats.org/officeDocument/2006/math" xmlns:v="urn:schemas-microsoft-com:vml" xmlns:wp14="http://schemas.microsoft.com/office/word/2010/wordprocessingDrawing" xmlns:wp="http://schemas.openxmlformats.org/drawingml/2006/wordprocessingDrawing" xmlns:w10="urn:schemas-microsoft-com:office:word" xmlns:w="http://schemas.openxmlformats.org/wordprocessingml/2006/main" xmlns:w14="http://schemas.microsoft.com/office/word/2010/wordml" xmlns:w15="http://schemas.microsoft.com/office/word/2012/wordml" xmlns:w16cid="http://schemas.microsoft.com/office/word/2016/wordml/cid" xmlns:w16se="http://schemas.microsoft.com/office/word/2015/wordml/symex" xmlns:wpg="http://schemas.microsoft.com/office/word/2010/wordprocessingGroup" xmlns:wpi="http://schemas.microsoft.com/office/word/2010/wordprocessingInk" xmlns:wne="http://schemas.microsoft.com/office/word/2006/wordml" xmlns:wps="http://schemas.microsoft.com/office/word/2010/wordprocessingShape" mc:Ignorable="w14 w15 w16se w16cid wp14">
   <w:body>
     <w:p>
-      <w:r>
-        <w:t>Sign up</w:t>
-      </w:r>
-      <w:r>
-        <w:t xml:space="preserve"> and sign in</w:t>
-      </w:r>
-      <w:r>
-        <w:t>:</w:t>
-      </w:r>
-    </w:p>
-    <w:p>
       <w:pPr>
         <w:pStyle w:val="a3"/>
         <w:numPr>
           <w:ilvl w:val="0"/>
-          <w:numId w:val="4"/>
+          <w:numId w:val="12"/>
         </w:numPr>
       </w:pPr>
       <w:r>
-        <w:t xml:space="preserve">Choose </w:t>
+        <w:t>L</w:t>
       </w:r>
-      <w:proofErr w:type="spellStart"/>
-      <w:r>
-        <w:t>facebook</w:t>
-      </w:r>
-      <w:proofErr w:type="spellEnd"/>
-      <w:r>
-        <w:t xml:space="preserve"> or </w:t>
-      </w:r>
-      <w:proofErr w:type="spellStart"/>
-      <w:r>
-        <w:t>g</w:t>
-      </w:r>
-      <w:r>
-        <w:t>mail</w:t>
-      </w:r>
-      <w:proofErr w:type="spellEnd"/>
-    </w:p>
-    <w:p>
-      <w:pPr>
-        <w:pStyle w:val="a3"/>
-        <w:numPr>
-          <w:ilvl w:val="0"/>
-          <w:numId w:val="4"/>
-        </w:numPr>
-      </w:pPr>
-      <w:r>
-        <w:t>If no</w:t>
-      </w:r>
-      <w:r>
-        <w:t xml:space="preserve"> </w:t>
-      </w:r>
-      <w:proofErr w:type="spellStart"/>
-      <w:r>
-        <w:t>gmail</w:t>
-      </w:r>
-      <w:proofErr w:type="spellEnd"/>
-      <w:r>
-        <w:t>,</w:t>
-      </w:r>
-      <w:r>
-        <w:t xml:space="preserve"> go to </w:t>
-      </w:r>
-      <w:proofErr w:type="spellStart"/>
-      <w:r>
-        <w:t>gmail</w:t>
-      </w:r>
-      <w:proofErr w:type="spellEnd"/>
-      <w:r>
-        <w:t xml:space="preserve"> sign up</w:t>
-      </w:r>
-    </w:p>
-    <w:p>
-      <w:pPr>
-        <w:pStyle w:val="a3"/>
-        <w:numPr>
-          <w:ilvl w:val="0"/>
-          <w:numId w:val="4"/>
-        </w:numPr>
-      </w:pPr>
-      <w:r>
-        <w:t xml:space="preserve">Check </w:t>
-      </w:r>
-      <w:proofErr w:type="spellStart"/>
-      <w:r>
-        <w:t>facebook</w:t>
-      </w:r>
-      <w:proofErr w:type="spellEnd"/>
-      <w:r>
-        <w:t xml:space="preserve"> or </w:t>
-      </w:r>
-      <w:proofErr w:type="spellStart"/>
-      <w:r>
-        <w:t>gmail</w:t>
-      </w:r>
-      <w:proofErr w:type="spellEnd"/>
-    </w:p>
-    <w:p>
-      <w:pPr>
-        <w:pStyle w:val="a3"/>
-        <w:numPr>
-          <w:ilvl w:val="0"/>
-          <w:numId w:val="4"/>
-        </w:numPr>
-      </w:pPr>
-      <w:r>
-        <w:t xml:space="preserve">If </w:t>
-      </w:r>
-      <w:proofErr w:type="gramStart"/>
-      <w:r>
-        <w:t>not ,</w:t>
-      </w:r>
-      <w:proofErr w:type="gramEnd"/>
-      <w:r>
-        <w:t xml:space="preserve"> go to 1</w:t>
-      </w:r>
-    </w:p>
-    <w:p>
-      <w:pPr>
-        <w:pStyle w:val="a3"/>
-        <w:numPr>
-          <w:ilvl w:val="0"/>
-          <w:numId w:val="4"/>
-        </w:numPr>
-      </w:pPr>
-      <w:r>
-        <w:t>Sign up and sign in</w:t>
-      </w:r>
-    </w:p>
-    <w:p>
-      <w:pPr>
-        <w:pStyle w:val="a3"/>
-        <w:numPr>
-          <w:ilvl w:val="0"/>
-          <w:numId w:val="4"/>
-        </w:numPr>
-      </w:pPr>
-      <w:r>
-        <w:t>Fill up personal info</w:t>
-      </w:r>
-    </w:p>
-    <w:p>
-      <w:pPr>
-        <w:pStyle w:val="a3"/>
-        <w:numPr>
-          <w:ilvl w:val="0"/>
-          <w:numId w:val="4"/>
-        </w:numPr>
-      </w:pPr>
-      <w:r>
-        <w:t>Edit setting</w:t>
-      </w:r>
-    </w:p>
-    <w:p>
-      <w:pPr>
-        <w:pStyle w:val="a3"/>
-        <w:numPr>
-          <w:ilvl w:val="0"/>
-          <w:numId w:val="4"/>
-        </w:numPr>
-      </w:pPr>
-      <w:r>
-        <w:t>Tutorial</w:t>
-      </w:r>
-    </w:p>
-    <w:p/>
-    <w:p>
       <w:r>
         <w:rPr>
           <w:rFonts w:hint="eastAsia"/>
         </w:rPr>
-        <w:t>A</w:t>
+        <w:t>ast</w:t>
       </w:r>
       <w:r>
-        <w:t xml:space="preserve">dd </w:t>
+        <w:t xml:space="preserve"> admin receive notification that </w:t>
       </w:r>
       <w:r>
-        <w:t>friends</w:t>
+        <w:t>group will be deleted</w:t>
       </w:r>
       <w:r>
-        <w:t>:</w:t>
-      </w:r>
-    </w:p>
-    <w:p>
-      <w:pPr>
-        <w:pStyle w:val="a3"/>
-        <w:numPr>
-          <w:ilvl w:val="0"/>
-          <w:numId w:val="5"/>
-        </w:numPr>
-      </w:pPr>
-      <w:r>
-        <w:t>Invite by</w:t>
-      </w:r>
-      <w:r>
-        <w:t xml:space="preserve"> fb or</w:t>
-      </w:r>
-      <w:r>
-        <w:t xml:space="preserve"> email</w:t>
-      </w:r>
-    </w:p>
-    <w:p>
-      <w:pPr>
-        <w:pStyle w:val="a3"/>
-        <w:numPr>
-          <w:ilvl w:val="0"/>
-          <w:numId w:val="5"/>
-        </w:numPr>
-      </w:pPr>
-      <w:r>
-        <w:t>Choose fb friends</w:t>
-      </w:r>
-    </w:p>
-    <w:p>
-      <w:pPr>
-        <w:pStyle w:val="a3"/>
-        <w:numPr>
-          <w:ilvl w:val="0"/>
-          <w:numId w:val="5"/>
-        </w:numPr>
-      </w:pPr>
-      <w:r>
-        <w:t xml:space="preserve">If </w:t>
-      </w:r>
-      <w:r>
-        <w:t xml:space="preserve">email </w:t>
-      </w:r>
-      <w:r>
-        <w:t>registered, invite by app</w:t>
-      </w:r>
-    </w:p>
-    <w:p>
-      <w:pPr>
-        <w:pStyle w:val="a3"/>
-        <w:numPr>
-          <w:ilvl w:val="0"/>
-          <w:numId w:val="5"/>
-        </w:numPr>
-      </w:pPr>
-      <w:r>
-        <w:t xml:space="preserve">If </w:t>
-      </w:r>
-      <w:r>
-        <w:t xml:space="preserve">email </w:t>
-      </w:r>
-      <w:r>
-        <w:t>no registered, invite by sending email</w:t>
-      </w:r>
-    </w:p>
-    <w:p>
-      <w:pPr>
-        <w:pStyle w:val="a3"/>
-        <w:numPr>
-          <w:ilvl w:val="0"/>
-          <w:numId w:val="5"/>
-        </w:numPr>
-      </w:pPr>
-      <w:r>
-        <w:t xml:space="preserve">Wait for </w:t>
-      </w:r>
-      <w:proofErr w:type="spellStart"/>
-      <w:r>
-        <w:t>acception</w:t>
-      </w:r>
-      <w:proofErr w:type="spellEnd"/>
-    </w:p>
-    <w:p/>
-    <w:p>
-      <w:r>
-        <w:rPr>
-          <w:rFonts w:hint="eastAsia"/>
-        </w:rPr>
-        <w:t>C</w:t>
-      </w:r>
-      <w:r>
-        <w:t>reate group:</w:t>
-      </w:r>
-    </w:p>
-    <w:p>
-      <w:pPr>
-        <w:pStyle w:val="a3"/>
-        <w:numPr>
-          <w:ilvl w:val="0"/>
-          <w:numId w:val="6"/>
-        </w:numPr>
-      </w:pPr>
-      <w:r>
-        <w:t>Fill up group name</w:t>
-      </w:r>
-      <w:r>
-        <w:t>, description</w:t>
-      </w:r>
-    </w:p>
-    <w:p>
-      <w:pPr>
-        <w:pStyle w:val="a3"/>
-        <w:numPr>
-          <w:ilvl w:val="0"/>
-          <w:numId w:val="6"/>
-        </w:numPr>
-        <w:rPr>
-          <w:rFonts w:hint="eastAsia"/>
-        </w:rPr>
-      </w:pPr>
-      <w:r>
-        <w:t>Choose members from friends list</w:t>
-      </w:r>
-    </w:p>
-    <w:p>
-      <w:pPr>
-        <w:pStyle w:val="a3"/>
-        <w:numPr>
-          <w:ilvl w:val="0"/>
-          <w:numId w:val="6"/>
-        </w:numPr>
-        <w:rPr>
-          <w:rFonts w:hint="eastAsia"/>
-        </w:rPr>
-      </w:pPr>
-      <w:r>
-        <w:t>Send invitation</w:t>
-      </w:r>
-    </w:p>
-    <w:p/>
-    <w:p>
-      <w:r>
-        <w:t>C</w:t>
-      </w:r>
-      <w:r>
-        <w:t>reate Event</w:t>
-      </w:r>
-    </w:p>
-    <w:p>
-      <w:pPr>
-        <w:pStyle w:val="a3"/>
-        <w:numPr>
-          <w:ilvl w:val="0"/>
-          <w:numId w:val="7"/>
-        </w:numPr>
-      </w:pPr>
-      <w:r>
-        <w:t>Fill up name of event, place, description</w:t>
-      </w:r>
-    </w:p>
-    <w:p>
-      <w:pPr>
-        <w:pStyle w:val="a3"/>
-        <w:numPr>
-          <w:ilvl w:val="0"/>
-          <w:numId w:val="7"/>
-        </w:numPr>
-      </w:pPr>
-      <w:r>
-        <w:t>Choose Participant</w:t>
-      </w:r>
-    </w:p>
-    <w:p>
-      <w:pPr>
-        <w:pStyle w:val="a3"/>
-        <w:numPr>
-          <w:ilvl w:val="0"/>
-          <w:numId w:val="9"/>
-        </w:numPr>
-      </w:pPr>
-      <w:r>
-        <w:t>If in Group (choose from all group members)</w:t>
-      </w:r>
-    </w:p>
-    <w:p>
-      <w:pPr>
-        <w:pStyle w:val="a3"/>
-        <w:numPr>
-          <w:ilvl w:val="0"/>
-          <w:numId w:val="9"/>
-        </w:numPr>
-      </w:pPr>
-      <w:r>
-        <w:t>Not in group (choose from friends list)</w:t>
-      </w:r>
-    </w:p>
-    <w:p>
-      <w:pPr>
-        <w:pStyle w:val="a3"/>
-        <w:numPr>
-          <w:ilvl w:val="0"/>
-          <w:numId w:val="7"/>
-        </w:numPr>
-      </w:pPr>
-      <w:r>
-        <w:t>Set event time or decide by vote</w:t>
-      </w:r>
-    </w:p>
-    <w:p>
-      <w:pPr>
-        <w:pStyle w:val="a3"/>
-        <w:numPr>
-          <w:ilvl w:val="0"/>
-          <w:numId w:val="7"/>
-        </w:numPr>
-      </w:pPr>
-      <w:r>
-        <w:t xml:space="preserve">If </w:t>
-      </w:r>
-      <w:proofErr w:type="gramStart"/>
-      <w:r>
-        <w:t>vote,</w:t>
-      </w:r>
-      <w:r>
-        <w:t xml:space="preserve"> </w:t>
-      </w:r>
-      <w:r>
-        <w:t xml:space="preserve"> admin</w:t>
-      </w:r>
-      <w:proofErr w:type="gramEnd"/>
-      <w:r>
-        <w:t xml:space="preserve"> get voted result</w:t>
-      </w:r>
-      <w:r>
-        <w:t xml:space="preserve"> and confirm to create</w:t>
-      </w:r>
-      <w:r>
-        <w:t xml:space="preserve"> event</w:t>
-      </w:r>
-    </w:p>
-    <w:p>
-      <w:pPr>
-        <w:pStyle w:val="a3"/>
-        <w:numPr>
-          <w:ilvl w:val="0"/>
-          <w:numId w:val="7"/>
-        </w:numPr>
-      </w:pPr>
-      <w:r>
-        <w:t>S</w:t>
-      </w:r>
-      <w:r>
-        <w:t xml:space="preserve">ent notification to </w:t>
-      </w:r>
-      <w:r>
-        <w:t>attendant</w:t>
+        <w:t xml:space="preserve"> ,</w:t>
       </w:r>
       <w:bookmarkStart w:id="0" w:name="_GoBack"/>
       <w:bookmarkEnd w:id="0"/>
-    </w:p>
-    <w:p>
-      <w:pPr>
-        <w:pStyle w:val="a3"/>
-        <w:numPr>
-          <w:ilvl w:val="0"/>
-          <w:numId w:val="7"/>
-        </w:numPr>
-      </w:pPr>
       <w:r>
-        <w:t xml:space="preserve">add </w:t>
-      </w:r>
-      <w:r>
-        <w:t xml:space="preserve">event </w:t>
-      </w:r>
-      <w:r>
-        <w:t xml:space="preserve">on </w:t>
-      </w:r>
-      <w:r>
-        <w:t>attendant</w:t>
-      </w:r>
-      <w:r>
-        <w:t>’s calendar</w:t>
-      </w:r>
-    </w:p>
-    <w:p>
-      <w:pPr>
-        <w:pStyle w:val="a3"/>
-        <w:numPr>
-          <w:ilvl w:val="0"/>
-          <w:numId w:val="7"/>
-        </w:numPr>
-      </w:pPr>
-      <w:r>
-        <w:t>Set r</w:t>
-      </w:r>
-      <w:r>
-        <w:t>eminder</w:t>
-      </w:r>
-    </w:p>
-    <w:p/>
-    <w:p>
-      <w:r>
-        <w:t>Reply vote</w:t>
-      </w:r>
-    </w:p>
-    <w:p>
-      <w:pPr>
-        <w:pStyle w:val="a3"/>
-        <w:numPr>
-          <w:ilvl w:val="0"/>
-          <w:numId w:val="10"/>
-        </w:numPr>
-      </w:pPr>
-      <w:r>
-        <w:t>Show vote title and description</w:t>
-      </w:r>
-    </w:p>
-    <w:p>
-      <w:pPr>
-        <w:pStyle w:val="a3"/>
-        <w:numPr>
-          <w:ilvl w:val="0"/>
-          <w:numId w:val="10"/>
-        </w:numPr>
-      </w:pPr>
-      <w:r>
-        <w:t>Choose from multiple choice</w:t>
-      </w:r>
-    </w:p>
-    <w:p>
-      <w:pPr>
-        <w:pStyle w:val="a3"/>
-        <w:numPr>
-          <w:ilvl w:val="0"/>
-          <w:numId w:val="10"/>
-        </w:numPr>
-      </w:pPr>
-      <w:r>
-        <w:t>Confirm to reply</w:t>
-      </w:r>
-    </w:p>
-    <w:p>
-      <w:pPr>
-        <w:rPr>
-          <w:rFonts w:hint="eastAsia"/>
-        </w:rPr>
-      </w:pPr>
-    </w:p>
-    <w:p>
-      <w:r>
-        <w:t>Reply invitation</w:t>
-      </w:r>
-    </w:p>
-    <w:p>
-      <w:pPr>
-        <w:pStyle w:val="a3"/>
-        <w:numPr>
-          <w:ilvl w:val="0"/>
-          <w:numId w:val="11"/>
-        </w:numPr>
-      </w:pPr>
-      <w:r>
-        <w:rPr>
-          <w:rFonts w:hint="eastAsia"/>
-        </w:rPr>
-        <w:t>S</w:t>
-      </w:r>
-      <w:r>
-        <w:t>how event info (time, place, desc, participants)</w:t>
-      </w:r>
-    </w:p>
-    <w:p>
-      <w:pPr>
-        <w:pStyle w:val="a3"/>
-        <w:numPr>
-          <w:ilvl w:val="0"/>
-          <w:numId w:val="11"/>
-        </w:numPr>
-      </w:pPr>
-      <w:r>
-        <w:t>Choose</w:t>
-      </w:r>
-      <w:r>
-        <w:t xml:space="preserve"> from multiple </w:t>
-      </w:r>
-      <w:proofErr w:type="gramStart"/>
-      <w:r>
-        <w:t>choice(</w:t>
-      </w:r>
-      <w:proofErr w:type="gramEnd"/>
-      <w:r>
-        <w:t>attend, absent, late, leave early)</w:t>
-      </w:r>
-    </w:p>
-    <w:p>
-      <w:pPr>
-        <w:pStyle w:val="a3"/>
-        <w:numPr>
-          <w:ilvl w:val="0"/>
-          <w:numId w:val="11"/>
-        </w:numPr>
-        <w:rPr>
-          <w:rFonts w:hint="eastAsia"/>
-        </w:rPr>
-      </w:pPr>
-      <w:r>
-        <w:t>Confirm to reply</w:t>
+        <w:t>when he want to leave group</w:t>
       </w:r>
     </w:p>
     <w:sectPr>
@@ -1777,6 +1215,95 @@
       <w:rPr>
         <w:rFonts w:ascii="Wingdings" w:hAnsi="Wingdings" w:hint="default"/>
       </w:rPr>
+    </w:lvl>
+  </w:abstractNum>
+  <w:abstractNum w:abstractNumId="11" w15:restartNumberingAfterBreak="0">
+    <w:nsid w:val="7CC014A7"/>
+    <w:multiLevelType w:val="hybridMultilevel"/>
+    <w:tmpl w:val="CA92EC60"/>
+    <w:lvl w:ilvl="0" w:tplc="16B43586">
+      <w:start w:val="1"/>
+      <w:numFmt w:val="decimal"/>
+      <w:lvlText w:val="%1."/>
+      <w:lvlJc w:val="left"/>
+      <w:pPr>
+        <w:ind w:left="360" w:hanging="360"/>
+      </w:pPr>
+      <w:rPr>
+        <w:rFonts w:hint="default"/>
+      </w:rPr>
+    </w:lvl>
+    <w:lvl w:ilvl="1" w:tplc="04090019" w:tentative="1">
+      <w:start w:val="1"/>
+      <w:numFmt w:val="ideographTraditional"/>
+      <w:lvlText w:val="%2、"/>
+      <w:lvlJc w:val="left"/>
+      <w:pPr>
+        <w:ind w:left="960" w:hanging="480"/>
+      </w:pPr>
+    </w:lvl>
+    <w:lvl w:ilvl="2" w:tplc="0409001B" w:tentative="1">
+      <w:start w:val="1"/>
+      <w:numFmt w:val="lowerRoman"/>
+      <w:lvlText w:val="%3."/>
+      <w:lvlJc w:val="right"/>
+      <w:pPr>
+        <w:ind w:left="1440" w:hanging="480"/>
+      </w:pPr>
+    </w:lvl>
+    <w:lvl w:ilvl="3" w:tplc="0409000F" w:tentative="1">
+      <w:start w:val="1"/>
+      <w:numFmt w:val="decimal"/>
+      <w:lvlText w:val="%4."/>
+      <w:lvlJc w:val="left"/>
+      <w:pPr>
+        <w:ind w:left="1920" w:hanging="480"/>
+      </w:pPr>
+    </w:lvl>
+    <w:lvl w:ilvl="4" w:tplc="04090019" w:tentative="1">
+      <w:start w:val="1"/>
+      <w:numFmt w:val="ideographTraditional"/>
+      <w:lvlText w:val="%5、"/>
+      <w:lvlJc w:val="left"/>
+      <w:pPr>
+        <w:ind w:left="2400" w:hanging="480"/>
+      </w:pPr>
+    </w:lvl>
+    <w:lvl w:ilvl="5" w:tplc="0409001B" w:tentative="1">
+      <w:start w:val="1"/>
+      <w:numFmt w:val="lowerRoman"/>
+      <w:lvlText w:val="%6."/>
+      <w:lvlJc w:val="right"/>
+      <w:pPr>
+        <w:ind w:left="2880" w:hanging="480"/>
+      </w:pPr>
+    </w:lvl>
+    <w:lvl w:ilvl="6" w:tplc="0409000F" w:tentative="1">
+      <w:start w:val="1"/>
+      <w:numFmt w:val="decimal"/>
+      <w:lvlText w:val="%7."/>
+      <w:lvlJc w:val="left"/>
+      <w:pPr>
+        <w:ind w:left="3360" w:hanging="480"/>
+      </w:pPr>
+    </w:lvl>
+    <w:lvl w:ilvl="7" w:tplc="04090019" w:tentative="1">
+      <w:start w:val="1"/>
+      <w:numFmt w:val="ideographTraditional"/>
+      <w:lvlText w:val="%8、"/>
+      <w:lvlJc w:val="left"/>
+      <w:pPr>
+        <w:ind w:left="3840" w:hanging="480"/>
+      </w:pPr>
+    </w:lvl>
+    <w:lvl w:ilvl="8" w:tplc="0409001B" w:tentative="1">
+      <w:start w:val="1"/>
+      <w:numFmt w:val="lowerRoman"/>
+      <w:lvlText w:val="%9."/>
+      <w:lvlJc w:val="right"/>
+      <w:pPr>
+        <w:ind w:left="4320" w:hanging="480"/>
+      </w:pPr>
     </w:lvl>
   </w:abstractNum>
   <w:num w:numId="1">
@@ -1811,6 +1338,9 @@
   </w:num>
   <w:num w:numId="11">
     <w:abstractNumId w:val="5"/>
+  </w:num>
+  <w:num w:numId="12">
+    <w:abstractNumId w:val="11"/>
   </w:num>
 </w:numbering>
 </file>

</xml_diff>